<commit_message>
Cap nhat danh sach lan 2
</commit_message>
<xml_diff>
--- a/Danh sach khach hang tiem nang.docx
+++ b/Danh sach khach hang tiem nang.docx
@@ -25,6 +25,19 @@
     <w:p>
       <w:r>
         <w:t>Khach hang E1</w:t>
+      </w:r>
+    </w:p>
+    <w:p>
+      <w:pPr>
+        <w:pBdr>
+          <w:bottom w:val="single" w:sz="6" w:space="1" w:color="auto"/>
+        </w:pBdr>
+      </w:pPr>
+    </w:p>
+    <w:p/>
+    <w:p>
+      <w:r>
+        <w:t>DS GIAM DOC DOANH NGHIEP FDI</w:t>
       </w:r>
       <w:bookmarkStart w:id="0" w:name="_GoBack"/>
       <w:bookmarkEnd w:id="0"/>

</xml_diff>